<commit_message>
ANY1 v3 - update
- docs
</commit_message>
<xml_diff>
--- a/v3/doc/ANY-1 Reference Guide.docx
+++ b/v3/doc/ANY-1 Reference Guide.docx
@@ -1807,7 +1807,7 @@
                 <w:noProof/>
                 <w:webHidden/>
               </w:rPr>
-              <w:t>8</w:t>
+              <w:t>9</w:t>
             </w:r>
             <w:r>
               <w:rPr>
@@ -1949,7 +1949,7 @@
                 <w:noProof/>
                 <w:webHidden/>
               </w:rPr>
-              <w:t>9</w:t>
+              <w:t>10</w:t>
             </w:r>
             <w:r>
               <w:rPr>
@@ -2020,7 +2020,7 @@
                 <w:noProof/>
                 <w:webHidden/>
               </w:rPr>
-              <w:t>9</w:t>
+              <w:t>10</w:t>
             </w:r>
             <w:r>
               <w:rPr>
@@ -2091,7 +2091,7 @@
                 <w:noProof/>
                 <w:webHidden/>
               </w:rPr>
-              <w:t>9</w:t>
+              <w:t>11</w:t>
             </w:r>
             <w:r>
               <w:rPr>
@@ -2162,7 +2162,7 @@
                 <w:noProof/>
                 <w:webHidden/>
               </w:rPr>
-              <w:t>11</w:t>
+              <w:t>12</w:t>
             </w:r>
             <w:r>
               <w:rPr>
@@ -2233,7 +2233,7 @@
                 <w:noProof/>
                 <w:webHidden/>
               </w:rPr>
-              <w:t>11</w:t>
+              <w:t>12</w:t>
             </w:r>
             <w:r>
               <w:rPr>
@@ -2303,7 +2303,7 @@
                 <w:noProof/>
                 <w:webHidden/>
               </w:rPr>
-              <w:t>11</w:t>
+              <w:t>12</w:t>
             </w:r>
             <w:r>
               <w:rPr>
@@ -2374,7 +2374,7 @@
                 <w:noProof/>
                 <w:webHidden/>
               </w:rPr>
-              <w:t>12</w:t>
+              <w:t>13</w:t>
             </w:r>
             <w:r>
               <w:rPr>
@@ -2445,7 +2445,7 @@
                 <w:noProof/>
                 <w:webHidden/>
               </w:rPr>
-              <w:t>12</w:t>
+              <w:t>13</w:t>
             </w:r>
             <w:r>
               <w:rPr>
@@ -2515,7 +2515,7 @@
                 <w:noProof/>
                 <w:webHidden/>
               </w:rPr>
-              <w:t>12</w:t>
+              <w:t>13</w:t>
             </w:r>
             <w:r>
               <w:rPr>
@@ -2586,7 +2586,7 @@
                 <w:noProof/>
                 <w:webHidden/>
               </w:rPr>
-              <w:t>12</w:t>
+              <w:t>13</w:t>
             </w:r>
             <w:r>
               <w:rPr>
@@ -2657,7 +2657,7 @@
                 <w:noProof/>
                 <w:webHidden/>
               </w:rPr>
-              <w:t>12</w:t>
+              <w:t>13</w:t>
             </w:r>
             <w:r>
               <w:rPr>
@@ -2728,7 +2728,7 @@
                 <w:noProof/>
                 <w:webHidden/>
               </w:rPr>
-              <w:t>12</w:t>
+              <w:t>13</w:t>
             </w:r>
             <w:r>
               <w:rPr>
@@ -2799,7 +2799,7 @@
                 <w:noProof/>
                 <w:webHidden/>
               </w:rPr>
-              <w:t>13</w:t>
+              <w:t>14</w:t>
             </w:r>
             <w:r>
               <w:rPr>
@@ -2869,7 +2869,7 @@
                 <w:noProof/>
                 <w:webHidden/>
               </w:rPr>
-              <w:t>13</w:t>
+              <w:t>14</w:t>
             </w:r>
             <w:r>
               <w:rPr>
@@ -2939,7 +2939,7 @@
                 <w:noProof/>
                 <w:webHidden/>
               </w:rPr>
-              <w:t>13</w:t>
+              <w:t>14</w:t>
             </w:r>
             <w:r>
               <w:rPr>
@@ -3009,7 +3009,7 @@
                 <w:noProof/>
                 <w:webHidden/>
               </w:rPr>
-              <w:t>14</w:t>
+              <w:t>15</w:t>
             </w:r>
             <w:r>
               <w:rPr>
@@ -3079,7 +3079,7 @@
                 <w:noProof/>
                 <w:webHidden/>
               </w:rPr>
-              <w:t>14</w:t>
+              <w:t>15</w:t>
             </w:r>
             <w:r>
               <w:rPr>
@@ -3149,7 +3149,7 @@
                 <w:noProof/>
                 <w:webHidden/>
               </w:rPr>
-              <w:t>14</w:t>
+              <w:t>15</w:t>
             </w:r>
             <w:r>
               <w:rPr>
@@ -3219,7 +3219,7 @@
                 <w:noProof/>
                 <w:webHidden/>
               </w:rPr>
-              <w:t>14</w:t>
+              <w:t>15</w:t>
             </w:r>
             <w:r>
               <w:rPr>
@@ -3289,7 +3289,7 @@
                 <w:noProof/>
                 <w:webHidden/>
               </w:rPr>
-              <w:t>15</w:t>
+              <w:t>16</w:t>
             </w:r>
             <w:r>
               <w:rPr>
@@ -3359,7 +3359,7 @@
                 <w:noProof/>
                 <w:webHidden/>
               </w:rPr>
-              <w:t>15</w:t>
+              <w:t>16</w:t>
             </w:r>
             <w:r>
               <w:rPr>
@@ -3429,7 +3429,7 @@
                 <w:noProof/>
                 <w:webHidden/>
               </w:rPr>
-              <w:t>15</w:t>
+              <w:t>16</w:t>
             </w:r>
             <w:r>
               <w:rPr>
@@ -3499,7 +3499,7 @@
                 <w:noProof/>
                 <w:webHidden/>
               </w:rPr>
-              <w:t>15</w:t>
+              <w:t>16</w:t>
             </w:r>
             <w:r>
               <w:rPr>
@@ -3569,7 +3569,7 @@
                 <w:noProof/>
                 <w:webHidden/>
               </w:rPr>
-              <w:t>15</w:t>
+              <w:t>16</w:t>
             </w:r>
             <w:r>
               <w:rPr>
@@ -3639,7 +3639,7 @@
                 <w:noProof/>
                 <w:webHidden/>
               </w:rPr>
-              <w:t>15</w:t>
+              <w:t>16</w:t>
             </w:r>
             <w:r>
               <w:rPr>
@@ -3709,7 +3709,7 @@
                 <w:noProof/>
                 <w:webHidden/>
               </w:rPr>
-              <w:t>15</w:t>
+              <w:t>16</w:t>
             </w:r>
             <w:r>
               <w:rPr>
@@ -3779,7 +3779,7 @@
                 <w:noProof/>
                 <w:webHidden/>
               </w:rPr>
-              <w:t>15</w:t>
+              <w:t>16</w:t>
             </w:r>
             <w:r>
               <w:rPr>
@@ -3849,7 +3849,7 @@
                 <w:noProof/>
                 <w:webHidden/>
               </w:rPr>
-              <w:t>15</w:t>
+              <w:t>16</w:t>
             </w:r>
             <w:r>
               <w:rPr>
@@ -3919,7 +3919,7 @@
                 <w:noProof/>
                 <w:webHidden/>
               </w:rPr>
-              <w:t>16</w:t>
+              <w:t>17</w:t>
             </w:r>
             <w:r>
               <w:rPr>
@@ -3989,7 +3989,7 @@
                 <w:noProof/>
                 <w:webHidden/>
               </w:rPr>
-              <w:t>16</w:t>
+              <w:t>17</w:t>
             </w:r>
             <w:r>
               <w:rPr>
@@ -4059,7 +4059,7 @@
                 <w:noProof/>
                 <w:webHidden/>
               </w:rPr>
-              <w:t>17</w:t>
+              <w:t>18</w:t>
             </w:r>
             <w:r>
               <w:rPr>
@@ -4129,7 +4129,7 @@
                 <w:noProof/>
                 <w:webHidden/>
               </w:rPr>
-              <w:t>17</w:t>
+              <w:t>18</w:t>
             </w:r>
             <w:r>
               <w:rPr>
@@ -4199,7 +4199,7 @@
                 <w:noProof/>
                 <w:webHidden/>
               </w:rPr>
-              <w:t>17</w:t>
+              <w:t>18</w:t>
             </w:r>
             <w:r>
               <w:rPr>
@@ -4269,7 +4269,7 @@
                 <w:noProof/>
                 <w:webHidden/>
               </w:rPr>
-              <w:t>17</w:t>
+              <w:t>18</w:t>
             </w:r>
             <w:r>
               <w:rPr>
@@ -4339,7 +4339,7 @@
                 <w:noProof/>
                 <w:webHidden/>
               </w:rPr>
-              <w:t>18</w:t>
+              <w:t>19</w:t>
             </w:r>
             <w:r>
               <w:rPr>
@@ -4409,7 +4409,7 @@
                 <w:noProof/>
                 <w:webHidden/>
               </w:rPr>
-              <w:t>18</w:t>
+              <w:t>19</w:t>
             </w:r>
             <w:r>
               <w:rPr>
@@ -4479,7 +4479,7 @@
                 <w:noProof/>
                 <w:webHidden/>
               </w:rPr>
-              <w:t>18</w:t>
+              <w:t>19</w:t>
             </w:r>
             <w:r>
               <w:rPr>
@@ -4549,7 +4549,7 @@
                 <w:noProof/>
                 <w:webHidden/>
               </w:rPr>
-              <w:t>18</w:t>
+              <w:t>19</w:t>
             </w:r>
             <w:r>
               <w:rPr>
@@ -4619,7 +4619,7 @@
                 <w:noProof/>
                 <w:webHidden/>
               </w:rPr>
-              <w:t>19</w:t>
+              <w:t>20</w:t>
             </w:r>
             <w:r>
               <w:rPr>
@@ -4689,7 +4689,7 @@
                 <w:noProof/>
                 <w:webHidden/>
               </w:rPr>
-              <w:t>19</w:t>
+              <w:t>20</w:t>
             </w:r>
             <w:r>
               <w:rPr>
@@ -4759,7 +4759,7 @@
                 <w:noProof/>
                 <w:webHidden/>
               </w:rPr>
-              <w:t>19</w:t>
+              <w:t>20</w:t>
             </w:r>
             <w:r>
               <w:rPr>
@@ -4829,7 +4829,7 @@
                 <w:noProof/>
                 <w:webHidden/>
               </w:rPr>
-              <w:t>19</w:t>
+              <w:t>20</w:t>
             </w:r>
             <w:r>
               <w:rPr>
@@ -4899,7 +4899,7 @@
                 <w:noProof/>
                 <w:webHidden/>
               </w:rPr>
-              <w:t>19</w:t>
+              <w:t>20</w:t>
             </w:r>
             <w:r>
               <w:rPr>
@@ -4969,7 +4969,7 @@
                 <w:noProof/>
                 <w:webHidden/>
               </w:rPr>
-              <w:t>20</w:t>
+              <w:t>21</w:t>
             </w:r>
             <w:r>
               <w:rPr>
@@ -5039,7 +5039,7 @@
                 <w:noProof/>
                 <w:webHidden/>
               </w:rPr>
-              <w:t>20</w:t>
+              <w:t>21</w:t>
             </w:r>
             <w:r>
               <w:rPr>
@@ -5109,7 +5109,7 @@
                 <w:noProof/>
                 <w:webHidden/>
               </w:rPr>
-              <w:t>20</w:t>
+              <w:t>21</w:t>
             </w:r>
             <w:r>
               <w:rPr>
@@ -5179,7 +5179,7 @@
                 <w:noProof/>
                 <w:webHidden/>
               </w:rPr>
-              <w:t>20</w:t>
+              <w:t>21</w:t>
             </w:r>
             <w:r>
               <w:rPr>
@@ -5249,7 +5249,7 @@
                 <w:noProof/>
                 <w:webHidden/>
               </w:rPr>
-              <w:t>20</w:t>
+              <w:t>21</w:t>
             </w:r>
             <w:r>
               <w:rPr>
@@ -5319,7 +5319,7 @@
                 <w:noProof/>
                 <w:webHidden/>
               </w:rPr>
-              <w:t>20</w:t>
+              <w:t>21</w:t>
             </w:r>
             <w:r>
               <w:rPr>
@@ -5389,7 +5389,7 @@
                 <w:noProof/>
                 <w:webHidden/>
               </w:rPr>
-              <w:t>20</w:t>
+              <w:t>21</w:t>
             </w:r>
             <w:r>
               <w:rPr>
@@ -5459,7 +5459,7 @@
                 <w:noProof/>
                 <w:webHidden/>
               </w:rPr>
-              <w:t>20</w:t>
+              <w:t>21</w:t>
             </w:r>
             <w:r>
               <w:rPr>
@@ -5529,7 +5529,7 @@
                 <w:noProof/>
                 <w:webHidden/>
               </w:rPr>
-              <w:t>21</w:t>
+              <w:t>22</w:t>
             </w:r>
             <w:r>
               <w:rPr>
@@ -5599,7 +5599,7 @@
                 <w:noProof/>
                 <w:webHidden/>
               </w:rPr>
-              <w:t>21</w:t>
+              <w:t>22</w:t>
             </w:r>
             <w:r>
               <w:rPr>
@@ -5669,7 +5669,7 @@
                 <w:noProof/>
                 <w:webHidden/>
               </w:rPr>
-              <w:t>21</w:t>
+              <w:t>22</w:t>
             </w:r>
             <w:r>
               <w:rPr>
@@ -5739,7 +5739,7 @@
                 <w:noProof/>
                 <w:webHidden/>
               </w:rPr>
-              <w:t>21</w:t>
+              <w:t>22</w:t>
             </w:r>
             <w:r>
               <w:rPr>
@@ -5809,7 +5809,7 @@
                 <w:noProof/>
                 <w:webHidden/>
               </w:rPr>
-              <w:t>22</w:t>
+              <w:t>23</w:t>
             </w:r>
             <w:r>
               <w:rPr>
@@ -5879,7 +5879,7 @@
                 <w:noProof/>
                 <w:webHidden/>
               </w:rPr>
-              <w:t>22</w:t>
+              <w:t>23</w:t>
             </w:r>
             <w:r>
               <w:rPr>
@@ -5949,7 +5949,7 @@
                 <w:noProof/>
                 <w:webHidden/>
               </w:rPr>
-              <w:t>22</w:t>
+              <w:t>23</w:t>
             </w:r>
             <w:r>
               <w:rPr>
@@ -6019,7 +6019,7 @@
                 <w:noProof/>
                 <w:webHidden/>
               </w:rPr>
-              <w:t>22</w:t>
+              <w:t>23</w:t>
             </w:r>
             <w:r>
               <w:rPr>
@@ -6089,7 +6089,7 @@
                 <w:noProof/>
                 <w:webHidden/>
               </w:rPr>
-              <w:t>22</w:t>
+              <w:t>23</w:t>
             </w:r>
             <w:r>
               <w:rPr>
@@ -6159,7 +6159,7 @@
                 <w:noProof/>
                 <w:webHidden/>
               </w:rPr>
-              <w:t>22</w:t>
+              <w:t>23</w:t>
             </w:r>
             <w:r>
               <w:rPr>
@@ -6229,7 +6229,7 @@
                 <w:noProof/>
                 <w:webHidden/>
               </w:rPr>
-              <w:t>22</w:t>
+              <w:t>23</w:t>
             </w:r>
             <w:r>
               <w:rPr>
@@ -6299,7 +6299,7 @@
                 <w:noProof/>
                 <w:webHidden/>
               </w:rPr>
-              <w:t>23</w:t>
+              <w:t>24</w:t>
             </w:r>
             <w:r>
               <w:rPr>
@@ -6369,7 +6369,7 @@
                 <w:noProof/>
                 <w:webHidden/>
               </w:rPr>
-              <w:t>23</w:t>
+              <w:t>24</w:t>
             </w:r>
             <w:r>
               <w:rPr>
@@ -6947,19 +6947,7 @@
               <w:rPr>
                 <w:rFonts w:cs="Times New Roman"/>
               </w:rPr>
-              <w:t>) a</w:t>
-            </w:r>
-            <w:r>
-              <w:rPr>
-                <w:rFonts w:cs="Times New Roman"/>
-              </w:rPr>
-              <w:t>6</w:t>
-            </w:r>
-            <w:r>
-              <w:rPr>
-                <w:rFonts w:cs="Times New Roman"/>
-              </w:rPr>
-              <w:t>/g2</w:t>
+              <w:t>)</w:t>
             </w:r>
           </w:p>
         </w:tc>
@@ -7027,21 +7015,7 @@
               <w:rPr>
                 <w:rFonts w:cs="Times New Roman"/>
               </w:rPr>
-              <w:t xml:space="preserve"> (</w:t>
-            </w:r>
-            <w:proofErr w:type="spellStart"/>
-            <w:r>
-              <w:rPr>
-                <w:rFonts w:cs="Times New Roman"/>
-              </w:rPr>
-              <w:t>tp</w:t>
-            </w:r>
-            <w:proofErr w:type="spellEnd"/>
-            <w:r>
-              <w:rPr>
-                <w:rFonts w:cs="Times New Roman"/>
-              </w:rPr>
-              <w:t xml:space="preserve"> / g1)</w:t>
+              <w:t xml:space="preserve"> (tp / g1)</w:t>
             </w:r>
           </w:p>
         </w:tc>
@@ -7183,21 +7157,7 @@
               <w:rPr>
                 <w:rFonts w:cs="Times New Roman"/>
               </w:rPr>
-              <w:t xml:space="preserve"> (</w:t>
-            </w:r>
-            <w:proofErr w:type="spellStart"/>
-            <w:r>
-              <w:rPr>
-                <w:rFonts w:cs="Times New Roman"/>
-              </w:rPr>
-              <w:t>fp</w:t>
-            </w:r>
-            <w:proofErr w:type="spellEnd"/>
-            <w:r>
-              <w:rPr>
-                <w:rFonts w:cs="Times New Roman"/>
-              </w:rPr>
-              <w:t>)</w:t>
+              <w:t xml:space="preserve"> (fp)</w:t>
             </w:r>
           </w:p>
         </w:tc>
@@ -7277,21 +7237,7 @@
               <w:rPr>
                 <w:rFonts w:cs="Times New Roman"/>
               </w:rPr>
-              <w:t xml:space="preserve"> (</w:t>
-            </w:r>
-            <w:proofErr w:type="spellStart"/>
-            <w:r>
-              <w:rPr>
-                <w:rFonts w:cs="Times New Roman"/>
-              </w:rPr>
-              <w:t>sp</w:t>
-            </w:r>
-            <w:proofErr w:type="spellEnd"/>
-            <w:r>
-              <w:rPr>
-                <w:rFonts w:cs="Times New Roman"/>
-              </w:rPr>
-              <w:t>)</w:t>
+              <w:t xml:space="preserve"> (sp)</w:t>
             </w:r>
           </w:p>
         </w:tc>
@@ -7321,105 +7267,61 @@
         <w:tc>
           <w:tcPr>
             <w:tcW w:w="1066" w:type="dxa"/>
-            <w:tcBorders>
-              <w:left w:val="dashed" w:sz="4" w:space="0" w:color="auto"/>
-              <w:right w:val="dashed" w:sz="4" w:space="0" w:color="auto"/>
-            </w:tcBorders>
-          </w:tcPr>
-          <w:p>
-            <w:pPr>
-              <w:rPr>
-                <w:rFonts w:cs="Times New Roman"/>
-              </w:rPr>
-            </w:pPr>
+          </w:tcPr>
+          <w:p>
+            <w:pPr>
+              <w:rPr>
+                <w:rFonts w:cs="Times New Roman"/>
+              </w:rPr>
+            </w:pPr>
+            <w:r>
+              <w:rPr>
+                <w:rFonts w:cs="Times New Roman"/>
+              </w:rPr>
+              <w:t>x</w:t>
+            </w:r>
+            <w:r>
+              <w:rPr>
+                <w:rFonts w:cs="Times New Roman"/>
+              </w:rPr>
+              <w:t>31</w:t>
+            </w:r>
           </w:p>
         </w:tc>
         <w:tc>
           <w:tcPr>
             <w:tcW w:w="3726" w:type="dxa"/>
-            <w:tcBorders>
-              <w:left w:val="dashed" w:sz="4" w:space="0" w:color="auto"/>
-              <w:right w:val="dashed" w:sz="4" w:space="0" w:color="auto"/>
-            </w:tcBorders>
-          </w:tcPr>
-          <w:p>
-            <w:pPr>
-              <w:rPr>
-                <w:rFonts w:cs="Times New Roman"/>
-              </w:rPr>
-            </w:pPr>
+          </w:tcPr>
+          <w:p>
+            <w:pPr>
+              <w:rPr>
+                <w:rFonts w:cs="Times New Roman"/>
+              </w:rPr>
+            </w:pPr>
+            <w:r>
+              <w:rPr>
+                <w:rFonts w:cs="Times New Roman"/>
+              </w:rPr>
+              <w:t>function argument (a7) / g2</w:t>
+            </w:r>
           </w:p>
         </w:tc>
         <w:tc>
           <w:tcPr>
             <w:tcW w:w="1560" w:type="dxa"/>
-            <w:tcBorders>
-              <w:left w:val="dashed" w:sz="4" w:space="0" w:color="auto"/>
-              <w:right w:val="dashed" w:sz="4" w:space="0" w:color="auto"/>
-            </w:tcBorders>
-          </w:tcPr>
-          <w:p>
-            <w:pPr>
-              <w:rPr>
-                <w:rFonts w:cs="Times New Roman"/>
-              </w:rPr>
-            </w:pPr>
-          </w:p>
-        </w:tc>
-      </w:tr>
-      <w:tr>
-        <w:tc>
-          <w:tcPr>
-            <w:tcW w:w="1066" w:type="dxa"/>
-          </w:tcPr>
-          <w:p>
-            <w:pPr>
-              <w:rPr>
-                <w:rFonts w:cs="Times New Roman"/>
-              </w:rPr>
-            </w:pPr>
-            <w:r>
-              <w:rPr>
-                <w:rFonts w:cs="Times New Roman"/>
-              </w:rPr>
-              <w:t>x</w:t>
-            </w:r>
-            <w:r>
-              <w:rPr>
-                <w:rFonts w:cs="Times New Roman"/>
-              </w:rPr>
-              <w:t>31</w:t>
-            </w:r>
-          </w:p>
-        </w:tc>
-        <w:tc>
-          <w:tcPr>
-            <w:tcW w:w="3726" w:type="dxa"/>
-          </w:tcPr>
-          <w:p>
-            <w:pPr>
-              <w:rPr>
-                <w:rFonts w:cs="Times New Roman"/>
-              </w:rPr>
-            </w:pPr>
-            <w:r>
-              <w:rPr>
-                <w:rFonts w:cs="Times New Roman"/>
-              </w:rPr>
-              <w:t>instruction pointer</w:t>
-            </w:r>
-          </w:p>
-        </w:tc>
-        <w:tc>
-          <w:tcPr>
-            <w:tcW w:w="1560" w:type="dxa"/>
-          </w:tcPr>
-          <w:p>
-            <w:pPr>
-              <w:rPr>
-                <w:rFonts w:cs="Times New Roman"/>
-              </w:rPr>
-            </w:pPr>
+          </w:tcPr>
+          <w:p>
+            <w:pPr>
+              <w:rPr>
+                <w:rFonts w:cs="Times New Roman"/>
+              </w:rPr>
+            </w:pPr>
+            <w:r>
+              <w:rPr>
+                <w:rFonts w:cs="Times New Roman"/>
+              </w:rPr>
+              <w:t>caller</w:t>
+            </w:r>
           </w:p>
         </w:tc>
       </w:tr>
@@ -7784,7 +7686,6 @@
       <w:bookmarkStart w:id="6" w:name="_Toc448161453"/>
       <w:bookmarkStart w:id="7" w:name="_Toc74756107"/>
       <w:r>
-        <w:lastRenderedPageBreak/>
         <w:t>Vector Length (VL register)</w:t>
       </w:r>
       <w:bookmarkEnd w:id="6"/>
@@ -7795,7 +7696,11 @@
         <w:ind w:left="720"/>
       </w:pPr>
       <w:r>
-        <w:t>The vector length register controls how many elements of a vector are processed. The vector length register may not be set to a value greater than the number of elements supported by hardware. After the vector length is set a SYNC instruction should be used to ensure that following instructions will see the updated version of the length register.</w:t>
+        <w:t xml:space="preserve">The vector length register controls how many elements of a vector are processed. The vector length register may not be set to a value greater than the number of elements supported by </w:t>
+      </w:r>
+      <w:r>
+        <w:lastRenderedPageBreak/>
+        <w:t>hardware. After the vector length is set a SYNC instruction should be used to ensure that following instructions will see the updated version of the length register.</w:t>
       </w:r>
     </w:p>
     <w:tbl>
@@ -7904,15 +7809,7 @@
         <w:ind w:left="720"/>
       </w:pPr>
       <w:r>
-        <w:t xml:space="preserve">Base registers are used as part of the memory management unit of the processing core and are further described in the </w:t>
-      </w:r>
-      <w:proofErr w:type="spellStart"/>
-      <w:r>
-        <w:t>mmu</w:t>
-      </w:r>
-      <w:proofErr w:type="spellEnd"/>
-      <w:r>
-        <w:t xml:space="preserve"> section of the document.</w:t>
+        <w:t>Base registers are used as part of the memory management unit of the processing core and are further described in the mmu section of the document.</w:t>
       </w:r>
     </w:p>
     <w:tbl>
@@ -7998,7 +7895,7 @@
           </w:tcPr>
           <w:p>
             <w:r>
-              <w:t>b8, b9</w:t>
+              <w:t>b8</w:t>
             </w:r>
           </w:p>
         </w:tc>
@@ -8008,7 +7905,7 @@
           </w:tcPr>
           <w:p>
             <w:r>
-              <w:t>reserved</w:t>
+              <w:t>tls</w:t>
             </w:r>
           </w:p>
         </w:tc>
@@ -8018,7 +7915,7 @@
           </w:tcPr>
           <w:p>
             <w:r>
-              <w:t>bits 60 to 63 of effective address</w:t>
+              <w:t>bits 60 top 63 of effective address</w:t>
             </w:r>
           </w:p>
         </w:tc>
@@ -8030,7 +7927,7 @@
           </w:tcPr>
           <w:p>
             <w:r>
-              <w:t>b10</w:t>
+              <w:t>b9</w:t>
             </w:r>
           </w:p>
         </w:tc>
@@ -8040,7 +7937,7 @@
           </w:tcPr>
           <w:p>
             <w:r>
-              <w:t>Stack</w:t>
+              <w:t>reserved</w:t>
             </w:r>
           </w:p>
         </w:tc>
@@ -8062,7 +7959,7 @@
           </w:tcPr>
           <w:p>
             <w:r>
-              <w:t>b11</w:t>
+              <w:t>b10</w:t>
             </w:r>
           </w:p>
         </w:tc>
@@ -8072,7 +7969,7 @@
           </w:tcPr>
           <w:p>
             <w:r>
-              <w:t>I/O</w:t>
+              <w:t>Stack</w:t>
             </w:r>
           </w:p>
         </w:tc>
@@ -8094,7 +7991,80 @@
           </w:tcPr>
           <w:p>
             <w:r>
-              <w:t>b12 to b15</w:t>
+              <w:t>b11</w:t>
+            </w:r>
+          </w:p>
+        </w:tc>
+        <w:tc>
+          <w:tcPr>
+            <w:tcW w:w="1559" w:type="dxa"/>
+          </w:tcPr>
+          <w:p>
+            <w:r>
+              <w:t>I/O</w:t>
+            </w:r>
+          </w:p>
+        </w:tc>
+        <w:tc>
+          <w:tcPr>
+            <w:tcW w:w="3827" w:type="dxa"/>
+          </w:tcPr>
+          <w:p>
+            <w:r>
+              <w:t>bits 60 to 63 of effective address</w:t>
+            </w:r>
+          </w:p>
+        </w:tc>
+      </w:tr>
+      <w:tr>
+        <w:tc>
+          <w:tcPr>
+            <w:tcW w:w="1402" w:type="dxa"/>
+          </w:tcPr>
+          <w:p>
+            <w:r>
+              <w:t>b12</w:t>
+            </w:r>
+          </w:p>
+        </w:tc>
+        <w:tc>
+          <w:tcPr>
+            <w:tcW w:w="1559" w:type="dxa"/>
+          </w:tcPr>
+          <w:p>
+            <w:r>
+              <w:t>rodata</w:t>
+            </w:r>
+          </w:p>
+        </w:tc>
+        <w:tc>
+          <w:tcPr>
+            <w:tcW w:w="3827" w:type="dxa"/>
+          </w:tcPr>
+          <w:p>
+            <w:r>
+              <w:t xml:space="preserve">bits 60, 63 of </w:t>
+            </w:r>
+            <w:r>
+              <w:t>effective address</w:t>
+            </w:r>
+          </w:p>
+        </w:tc>
+      </w:tr>
+      <w:tr>
+        <w:tc>
+          <w:tcPr>
+            <w:tcW w:w="1402" w:type="dxa"/>
+          </w:tcPr>
+          <w:p>
+            <w:r>
+              <w:t>b1</w:t>
+            </w:r>
+            <w:r>
+              <w:t>3</w:t>
+            </w:r>
+            <w:r>
+              <w:t xml:space="preserve"> to b15</w:t>
             </w:r>
           </w:p>
         </w:tc>
@@ -8279,21 +8249,7 @@
         <w:rPr>
           <w:rFonts w:cs="Times New Roman"/>
         </w:rPr>
-        <w:t xml:space="preserve">Bits in this CSR may be set or cleared with one of the </w:t>
-      </w:r>
-      <w:proofErr w:type="spellStart"/>
-      <w:r>
-        <w:rPr>
-          <w:rFonts w:cs="Times New Roman"/>
-        </w:rPr>
-        <w:t>CSRxx</w:t>
-      </w:r>
-      <w:proofErr w:type="spellEnd"/>
-      <w:r>
-        <w:rPr>
-          <w:rFonts w:cs="Times New Roman"/>
-        </w:rPr>
-        <w:t xml:space="preserve"> instructions. This register has individual bit set / clear capability.</w:t>
+        <w:t>Bits in this CSR may be set or cleared with one of the CSRxx instructions. This register has individual bit set / clear capability.</w:t>
       </w:r>
     </w:p>
     <w:p>
@@ -8735,7 +8691,6 @@
                 <w:szCs w:val="20"/>
               </w:rPr>
             </w:pPr>
-            <w:proofErr w:type="spellStart"/>
             <w:r>
               <w:rPr>
                 <w:sz w:val="20"/>
@@ -8743,7 +8698,6 @@
               </w:rPr>
               <w:t>dbz</w:t>
             </w:r>
-            <w:proofErr w:type="spellEnd"/>
           </w:p>
         </w:tc>
         <w:tc>
@@ -8800,7 +8754,6 @@
                 <w:sz w:val="20"/>
                 <w:szCs w:val="20"/>
               </w:rPr>
-              <w:lastRenderedPageBreak/>
               <w:t>50</w:t>
             </w:r>
           </w:p>
@@ -8908,6 +8861,7 @@
                 <w:sz w:val="20"/>
                 <w:szCs w:val="20"/>
               </w:rPr>
+              <w:lastRenderedPageBreak/>
               <w:t>49</w:t>
             </w:r>
           </w:p>
@@ -9059,7 +9013,6 @@
                 <w:szCs w:val="20"/>
               </w:rPr>
             </w:pPr>
-            <w:proofErr w:type="spellStart"/>
             <w:r>
               <w:rPr>
                 <w:sz w:val="20"/>
@@ -9067,7 +9020,6 @@
               </w:rPr>
               <w:t>invop</w:t>
             </w:r>
-            <w:proofErr w:type="spellEnd"/>
           </w:p>
         </w:tc>
         <w:tc>
@@ -9400,7 +9352,6 @@
                 <w:szCs w:val="20"/>
               </w:rPr>
             </w:pPr>
-            <w:proofErr w:type="spellStart"/>
             <w:r>
               <w:rPr>
                 <w:color w:val="808080" w:themeColor="background1" w:themeShade="80"/>
@@ -9409,7 +9360,6 @@
               </w:rPr>
               <w:t>inexe</w:t>
             </w:r>
-            <w:proofErr w:type="spellEnd"/>
           </w:p>
         </w:tc>
         <w:tc>
@@ -9503,7 +9453,6 @@
                 <w:szCs w:val="20"/>
               </w:rPr>
             </w:pPr>
-            <w:proofErr w:type="spellStart"/>
             <w:r>
               <w:rPr>
                 <w:sz w:val="20"/>
@@ -9511,7 +9460,6 @@
               </w:rPr>
               <w:t>dbzxe</w:t>
             </w:r>
-            <w:proofErr w:type="spellEnd"/>
           </w:p>
         </w:tc>
         <w:tc>
@@ -9603,7 +9551,6 @@
                 <w:szCs w:val="20"/>
               </w:rPr>
             </w:pPr>
-            <w:proofErr w:type="spellStart"/>
             <w:r>
               <w:rPr>
                 <w:sz w:val="20"/>
@@ -9611,7 +9558,6 @@
               </w:rPr>
               <w:t>underxe</w:t>
             </w:r>
-            <w:proofErr w:type="spellEnd"/>
           </w:p>
         </w:tc>
         <w:tc>
@@ -9703,7 +9649,6 @@
                 <w:szCs w:val="20"/>
               </w:rPr>
             </w:pPr>
-            <w:proofErr w:type="spellStart"/>
             <w:r>
               <w:rPr>
                 <w:sz w:val="20"/>
@@ -9711,7 +9656,6 @@
               </w:rPr>
               <w:t>overxe</w:t>
             </w:r>
-            <w:proofErr w:type="spellEnd"/>
           </w:p>
         </w:tc>
         <w:tc>
@@ -9812,7 +9756,6 @@
                 <w:szCs w:val="20"/>
               </w:rPr>
             </w:pPr>
-            <w:proofErr w:type="spellStart"/>
             <w:r>
               <w:rPr>
                 <w:sz w:val="20"/>
@@ -9820,7 +9763,6 @@
               </w:rPr>
               <w:t>invopxe</w:t>
             </w:r>
-            <w:proofErr w:type="spellEnd"/>
           </w:p>
         </w:tc>
         <w:tc>
@@ -10064,7 +10006,6 @@
                 <w:szCs w:val="20"/>
               </w:rPr>
             </w:pPr>
-            <w:proofErr w:type="spellStart"/>
             <w:r>
               <w:rPr>
                 <w:color w:val="808080" w:themeColor="background1" w:themeShade="80"/>
@@ -10073,7 +10014,6 @@
               </w:rPr>
               <w:t>fractie</w:t>
             </w:r>
-            <w:proofErr w:type="spellEnd"/>
           </w:p>
         </w:tc>
         <w:tc>
@@ -10183,7 +10123,6 @@
                 <w:szCs w:val="20"/>
               </w:rPr>
             </w:pPr>
-            <w:proofErr w:type="spellStart"/>
             <w:r>
               <w:rPr>
                 <w:color w:val="808080" w:themeColor="background1" w:themeShade="80"/>
@@ -10192,7 +10131,6 @@
               </w:rPr>
               <w:t>rawayz</w:t>
             </w:r>
-            <w:proofErr w:type="spellEnd"/>
           </w:p>
         </w:tc>
         <w:tc>
@@ -10980,7 +10918,6 @@
                 <w:szCs w:val="20"/>
               </w:rPr>
             </w:pPr>
-            <w:proofErr w:type="spellStart"/>
             <w:r>
               <w:rPr>
                 <w:color w:val="808080" w:themeColor="background1" w:themeShade="80"/>
@@ -10989,7 +10926,6 @@
               </w:rPr>
               <w:t>swt</w:t>
             </w:r>
-            <w:proofErr w:type="spellEnd"/>
           </w:p>
         </w:tc>
         <w:tc>
@@ -11099,7 +11035,6 @@
                 <w:szCs w:val="20"/>
               </w:rPr>
             </w:pPr>
-            <w:proofErr w:type="spellStart"/>
             <w:r>
               <w:rPr>
                 <w:color w:val="808080" w:themeColor="background1" w:themeShade="80"/>
@@ -11108,7 +11043,6 @@
               </w:rPr>
               <w:t>inerx</w:t>
             </w:r>
-            <w:proofErr w:type="spellEnd"/>
           </w:p>
         </w:tc>
         <w:tc>
@@ -11209,7 +11143,6 @@
                 <w:szCs w:val="20"/>
               </w:rPr>
             </w:pPr>
-            <w:proofErr w:type="spellStart"/>
             <w:r>
               <w:rPr>
                 <w:sz w:val="20"/>
@@ -11217,7 +11150,6 @@
               </w:rPr>
               <w:t>dbzx</w:t>
             </w:r>
-            <w:proofErr w:type="spellEnd"/>
           </w:p>
         </w:tc>
         <w:tc>
@@ -11316,7 +11248,6 @@
                 <w:szCs w:val="20"/>
               </w:rPr>
             </w:pPr>
-            <w:proofErr w:type="spellStart"/>
             <w:r>
               <w:rPr>
                 <w:sz w:val="20"/>
@@ -11324,7 +11255,6 @@
               </w:rPr>
               <w:t>underx</w:t>
             </w:r>
-            <w:proofErr w:type="spellEnd"/>
           </w:p>
         </w:tc>
         <w:tc>
@@ -11423,7 +11353,6 @@
                 <w:szCs w:val="20"/>
               </w:rPr>
             </w:pPr>
-            <w:proofErr w:type="spellStart"/>
             <w:r>
               <w:rPr>
                 <w:sz w:val="20"/>
@@ -11431,7 +11360,6 @@
               </w:rPr>
               <w:t>overx</w:t>
             </w:r>
-            <w:proofErr w:type="spellEnd"/>
           </w:p>
         </w:tc>
         <w:tc>
@@ -11530,7 +11458,6 @@
                 <w:szCs w:val="20"/>
               </w:rPr>
             </w:pPr>
-            <w:proofErr w:type="spellStart"/>
             <w:r>
               <w:rPr>
                 <w:sz w:val="20"/>
@@ -11538,7 +11465,6 @@
               </w:rPr>
               <w:t>giopx</w:t>
             </w:r>
-            <w:proofErr w:type="spellEnd"/>
           </w:p>
         </w:tc>
         <w:tc>
@@ -11630,7 +11556,6 @@
                 <w:szCs w:val="20"/>
               </w:rPr>
             </w:pPr>
-            <w:proofErr w:type="spellStart"/>
             <w:r>
               <w:rPr>
                 <w:sz w:val="20"/>
@@ -11638,7 +11563,6 @@
               </w:rPr>
               <w:t>gx</w:t>
             </w:r>
-            <w:proofErr w:type="spellEnd"/>
           </w:p>
         </w:tc>
         <w:tc>
@@ -11735,7 +11659,6 @@
                 <w:szCs w:val="20"/>
               </w:rPr>
             </w:pPr>
-            <w:proofErr w:type="spellStart"/>
             <w:r>
               <w:rPr>
                 <w:color w:val="808080" w:themeColor="background1" w:themeShade="80"/>
@@ -11744,7 +11667,6 @@
               </w:rPr>
               <w:t>sumx</w:t>
             </w:r>
-            <w:proofErr w:type="spellEnd"/>
           </w:p>
         </w:tc>
         <w:tc>
@@ -12004,7 +11926,6 @@
                 <w:szCs w:val="20"/>
               </w:rPr>
             </w:pPr>
-            <w:proofErr w:type="spellStart"/>
             <w:r>
               <w:rPr>
                 <w:color w:val="808080" w:themeColor="background1" w:themeShade="80"/>
@@ -12013,7 +11934,6 @@
               </w:rPr>
               <w:t>cvt</w:t>
             </w:r>
-            <w:proofErr w:type="spellEnd"/>
           </w:p>
         </w:tc>
         <w:tc>
@@ -12110,7 +12030,6 @@
                 <w:szCs w:val="20"/>
               </w:rPr>
             </w:pPr>
-            <w:proofErr w:type="spellStart"/>
             <w:r>
               <w:rPr>
                 <w:sz w:val="20"/>
@@ -12118,7 +12037,6 @@
               </w:rPr>
               <w:t>sqrtx</w:t>
             </w:r>
-            <w:proofErr w:type="spellEnd"/>
           </w:p>
         </w:tc>
         <w:tc>
@@ -12215,7 +12133,6 @@
                 <w:szCs w:val="20"/>
               </w:rPr>
             </w:pPr>
-            <w:proofErr w:type="spellStart"/>
             <w:r>
               <w:rPr>
                 <w:color w:val="808080" w:themeColor="background1" w:themeShade="80"/>
@@ -12224,7 +12141,6 @@
               </w:rPr>
               <w:t>NaNCmp</w:t>
             </w:r>
-            <w:proofErr w:type="spellEnd"/>
           </w:p>
         </w:tc>
         <w:tc>
@@ -12323,7 +12239,6 @@
                 <w:szCs w:val="20"/>
               </w:rPr>
             </w:pPr>
-            <w:proofErr w:type="spellStart"/>
             <w:r>
               <w:rPr>
                 <w:color w:val="808080" w:themeColor="background1" w:themeShade="80"/>
@@ -12332,7 +12247,6 @@
               </w:rPr>
               <w:t>infzero</w:t>
             </w:r>
-            <w:proofErr w:type="spellEnd"/>
           </w:p>
         </w:tc>
         <w:tc>
@@ -12426,7 +12340,6 @@
                 <w:szCs w:val="20"/>
               </w:rPr>
             </w:pPr>
-            <w:proofErr w:type="spellStart"/>
             <w:r>
               <w:rPr>
                 <w:sz w:val="20"/>
@@ -12434,7 +12347,6 @@
               </w:rPr>
               <w:t>zerozero</w:t>
             </w:r>
-            <w:proofErr w:type="spellEnd"/>
           </w:p>
         </w:tc>
         <w:tc>
@@ -12526,7 +12438,6 @@
                 <w:szCs w:val="20"/>
               </w:rPr>
             </w:pPr>
-            <w:proofErr w:type="spellStart"/>
             <w:r>
               <w:rPr>
                 <w:sz w:val="20"/>
@@ -12534,7 +12445,6 @@
               </w:rPr>
               <w:t>infdiv</w:t>
             </w:r>
-            <w:proofErr w:type="spellEnd"/>
           </w:p>
         </w:tc>
         <w:tc>
@@ -12631,7 +12541,6 @@
                 <w:szCs w:val="20"/>
               </w:rPr>
             </w:pPr>
-            <w:proofErr w:type="spellStart"/>
             <w:r>
               <w:rPr>
                 <w:color w:val="808080" w:themeColor="background1" w:themeShade="80"/>
@@ -12640,7 +12549,6 @@
               </w:rPr>
               <w:t>subinfx</w:t>
             </w:r>
-            <w:proofErr w:type="spellEnd"/>
           </w:p>
         </w:tc>
         <w:tc>
@@ -12739,7 +12647,6 @@
                 <w:szCs w:val="20"/>
               </w:rPr>
             </w:pPr>
-            <w:proofErr w:type="spellStart"/>
             <w:r>
               <w:rPr>
                 <w:color w:val="808080" w:themeColor="background1" w:themeShade="80"/>
@@ -12748,7 +12655,6 @@
               </w:rPr>
               <w:t>snanx</w:t>
             </w:r>
-            <w:proofErr w:type="spellEnd"/>
           </w:p>
         </w:tc>
         <w:tc>
@@ -12955,7 +12861,6 @@
               <w:jc w:val="center"/>
             </w:pPr>
             <w:r>
-              <w:lastRenderedPageBreak/>
               <w:t>Paging Directory Base Address</w:t>
             </w:r>
             <w:r>
@@ -14332,6 +14237,117 @@
               <w:rPr>
                 <w:rFonts w:cs="Times New Roman"/>
               </w:rPr>
+              <w:t>40 to 43</w:t>
+            </w:r>
+          </w:p>
+        </w:tc>
+        <w:tc>
+          <w:tcPr>
+            <w:tcW w:w="1149" w:type="dxa"/>
+          </w:tcPr>
+          <w:p>
+            <w:pPr>
+              <w:rPr>
+                <w:rFonts w:cs="Times New Roman"/>
+              </w:rPr>
+            </w:pPr>
+            <w:r>
+              <w:rPr>
+                <w:rFonts w:cs="Times New Roman"/>
+              </w:rPr>
+              <w:t>ARANGE</w:t>
+            </w:r>
+          </w:p>
+        </w:tc>
+        <w:tc>
+          <w:tcPr>
+            <w:tcW w:w="6521" w:type="dxa"/>
+          </w:tcPr>
+          <w:p>
+            <w:pPr>
+              <w:rPr>
+                <w:rFonts w:cs="Times New Roman"/>
+              </w:rPr>
+            </w:pPr>
+            <w:r>
+              <w:rPr>
+                <w:rFonts w:cs="Times New Roman"/>
+              </w:rPr>
+              <w:t xml:space="preserve">address range, </w:t>
+            </w:r>
+            <w:r>
+              <w:rPr>
+                <w:rFonts w:cs="Times New Roman"/>
+              </w:rPr>
+              <w:t>(</w:t>
+            </w:r>
+            <w:r>
+              <w:rPr>
+                <w:rFonts w:cs="Times New Roman"/>
+              </w:rPr>
+              <w:t>(N</w:t>
+            </w:r>
+            <w:r>
+              <w:rPr>
+                <w:rFonts w:cs="Times New Roman"/>
+              </w:rPr>
+              <w:t>+1)</w:t>
+            </w:r>
+            <w:r>
+              <w:rPr>
+                <w:rFonts w:cs="Times New Roman"/>
+              </w:rPr>
+              <w:t xml:space="preserve">*8), N = </w:t>
+            </w:r>
+            <w:r>
+              <w:rPr>
+                <w:rFonts w:cs="Times New Roman"/>
+              </w:rPr>
+              <w:t>3</w:t>
+            </w:r>
+            <w:r>
+              <w:rPr>
+                <w:rFonts w:cs="Times New Roman"/>
+              </w:rPr>
+              <w:t>,</w:t>
+            </w:r>
+            <w:r>
+              <w:rPr>
+                <w:rFonts w:cs="Times New Roman"/>
+              </w:rPr>
+              <w:t>5</w:t>
+            </w:r>
+            <w:r>
+              <w:rPr>
+                <w:rFonts w:cs="Times New Roman"/>
+              </w:rPr>
+              <w:t xml:space="preserve">,or </w:t>
+            </w:r>
+            <w:r>
+              <w:rPr>
+                <w:rFonts w:cs="Times New Roman"/>
+              </w:rPr>
+              <w:t>7</w:t>
+            </w:r>
+          </w:p>
+        </w:tc>
+      </w:tr>
+      <w:tr>
+        <w:tc>
+          <w:tcPr>
+            <w:tcW w:w="961" w:type="dxa"/>
+          </w:tcPr>
+          <w:p>
+            <w:pPr>
+              <w:jc w:val="center"/>
+              <w:rPr>
+                <w:rFonts w:cs="Times New Roman"/>
+              </w:rPr>
+            </w:pPr>
+            <w:r>
+              <w:rPr>
+                <w:rFonts w:cs="Times New Roman"/>
+              </w:rPr>
               <w:t>63</w:t>
             </w:r>
           </w:p>
@@ -14612,41 +14628,13 @@
         <w:rPr>
           <w:rFonts w:cs="Times New Roman"/>
         </w:rPr>
-        <w:t xml:space="preserve">This register contains a number that is externally supplied on the </w:t>
-      </w:r>
-      <w:proofErr w:type="spellStart"/>
+        <w:t>This register contains a number that is externally supplied on the hartid_i input bus to represent the hardware thread id or the core number.</w:t>
+      </w:r>
       <w:r>
         <w:rPr>
           <w:rFonts w:cs="Times New Roman"/>
         </w:rPr>
-        <w:t>hartid_i</w:t>
-      </w:r>
-      <w:proofErr w:type="spellEnd"/>
-      <w:r>
-        <w:rPr>
-          <w:rFonts w:cs="Times New Roman"/>
-        </w:rPr>
-        <w:t xml:space="preserve"> input bus to represent the hardware thread id or the core number.</w:t>
-      </w:r>
-      <w:r>
-        <w:rPr>
-          <w:rFonts w:cs="Times New Roman"/>
-        </w:rPr>
-        <w:t xml:space="preserve"> No core should have the value zero as the </w:t>
-      </w:r>
-      <w:proofErr w:type="spellStart"/>
-      <w:r>
-        <w:rPr>
-          <w:rFonts w:cs="Times New Roman"/>
-        </w:rPr>
-        <w:t>hartid</w:t>
-      </w:r>
-      <w:proofErr w:type="spellEnd"/>
-      <w:r>
-        <w:rPr>
-          <w:rFonts w:cs="Times New Roman"/>
-        </w:rPr>
-        <w:t>.</w:t>
+        <w:t xml:space="preserve"> No core should have the value zero as the hartid.</w:t>
       </w:r>
     </w:p>
     <w:p>
@@ -14691,15 +14679,7 @@
         <w:ind w:left="720"/>
       </w:pPr>
       <w:r>
-        <w:t xml:space="preserve">This register contains a copy of the </w:t>
-      </w:r>
-      <w:proofErr w:type="spellStart"/>
-      <w:r>
-        <w:t>exceptioned</w:t>
-      </w:r>
-      <w:proofErr w:type="spellEnd"/>
-      <w:r>
-        <w:t xml:space="preserve"> instruction.</w:t>
+        <w:t>This register contains a copy of the exceptioned instruction.</w:t>
       </w:r>
     </w:p>
     <w:p>
@@ -15111,7 +15091,6 @@
                 <w:color w:val="FFFFFF" w:themeColor="background1"/>
               </w:rPr>
             </w:pPr>
-            <w:proofErr w:type="spellStart"/>
             <w:r>
               <w:rPr>
                 <w:rFonts w:cs="Times New Roman"/>
@@ -15119,7 +15098,6 @@
               </w:rPr>
               <w:t>Bitno</w:t>
             </w:r>
-            <w:proofErr w:type="spellEnd"/>
           </w:p>
         </w:tc>
         <w:tc>
@@ -15543,14 +15521,12 @@
                 <w:rFonts w:cs="Times New Roman"/>
               </w:rPr>
             </w:pPr>
-            <w:proofErr w:type="spellStart"/>
             <w:r>
               <w:rPr>
                 <w:rFonts w:cs="Times New Roman"/>
               </w:rPr>
               <w:t>Thrd</w:t>
             </w:r>
-            <w:proofErr w:type="spellEnd"/>
           </w:p>
         </w:tc>
         <w:tc>
@@ -15968,7 +15944,6 @@
               </w:rPr>
               <w:t xml:space="preserve"> in the </w:t>
             </w:r>
-            <w:proofErr w:type="spellStart"/>
             <w:r>
               <w:rPr>
                 <w:rFonts w:cs="Times New Roman"/>
@@ -15987,7 +15962,6 @@
               </w:rPr>
               <w:t>tack</w:t>
             </w:r>
-            <w:proofErr w:type="spellEnd"/>
             <w:r>
               <w:rPr>
                 <w:rFonts w:cs="Times New Roman"/>
@@ -16576,13 +16550,8 @@
             <w:pPr>
               <w:cnfStyle w:val="000000100000" w:firstRow="0" w:lastRow="0" w:firstColumn="0" w:lastColumn="0" w:oddVBand="0" w:evenVBand="0" w:oddHBand="1" w:evenHBand="0" w:firstRowFirstColumn="0" w:firstRowLastColumn="0" w:lastRowFirstColumn="0" w:lastRowLastColumn="0"/>
             </w:pPr>
-            <w:proofErr w:type="spellStart"/>
-            <w:r>
-              <w:t>Bitset</w:t>
-            </w:r>
-            <w:proofErr w:type="spellEnd"/>
-            <w:r>
-              <w:t xml:space="preserve"> operation</w:t>
+            <w:r>
+              <w:t>Bitset operation</w:t>
             </w:r>
           </w:p>
         </w:tc>
@@ -16863,13 +16832,8 @@
             <w:pPr>
               <w:cnfStyle w:val="000000000000" w:firstRow="0" w:lastRow="0" w:firstColumn="0" w:lastColumn="0" w:oddVBand="0" w:evenVBand="0" w:oddHBand="0" w:evenHBand="0" w:firstRowFirstColumn="0" w:firstRowLastColumn="0" w:lastRowFirstColumn="0" w:lastRowLastColumn="0"/>
             </w:pPr>
-            <w:proofErr w:type="spellStart"/>
-            <w:r>
-              <w:t>Bézier</w:t>
-            </w:r>
-            <w:proofErr w:type="spellEnd"/>
-            <w:r>
-              <w:t xml:space="preserve"> inside shape</w:t>
+            <w:r>
+              <w:t>Bézier inside shape</w:t>
             </w:r>
           </w:p>
         </w:tc>
@@ -17073,13 +17037,8 @@
             <w:pPr>
               <w:cnfStyle w:val="000000100000" w:firstRow="0" w:lastRow="0" w:firstColumn="0" w:lastColumn="0" w:oddVBand="0" w:evenVBand="0" w:oddHBand="1" w:evenHBand="0" w:firstRowFirstColumn="0" w:firstRowLastColumn="0" w:lastRowFirstColumn="0" w:lastRowLastColumn="0"/>
             </w:pPr>
-            <w:proofErr w:type="spellStart"/>
-            <w:r>
-              <w:t>Rect</w:t>
-            </w:r>
-            <w:proofErr w:type="spellEnd"/>
-            <w:r>
-              <w:t xml:space="preserve"> write</w:t>
+            <w:r>
+              <w:t>Rect write</w:t>
             </w:r>
           </w:p>
         </w:tc>
@@ -17788,31 +17747,7 @@
         <w:ind w:left="720"/>
       </w:pPr>
       <w:r>
-        <w:t xml:space="preserve">The TIME register corresponds to the wall clock real time. This register can be used to compute the current time based on a known reference point. The register value will typically be a fixed number of seconds offset from the real wall clock time. The lower 32 bits of the register are driven by the </w:t>
-      </w:r>
-      <w:proofErr w:type="spellStart"/>
-      <w:r>
-        <w:t>tm_clk_i</w:t>
-      </w:r>
-      <w:proofErr w:type="spellEnd"/>
-      <w:r>
-        <w:t xml:space="preserve"> clock time base input which is independent of the cpu clock. The </w:t>
-      </w:r>
-      <w:proofErr w:type="spellStart"/>
-      <w:r>
-        <w:t>tm_clk_i</w:t>
-      </w:r>
-      <w:proofErr w:type="spellEnd"/>
-      <w:r>
-        <w:t xml:space="preserve"> input is a fixed frequency used for timing that cannot be less than 10MHz. The low order 32 bits represent the fraction of one second. The upper 32 bits represent seconds passed. For example, if the </w:t>
-      </w:r>
-      <w:proofErr w:type="spellStart"/>
-      <w:r>
-        <w:t>tm_clk_i</w:t>
-      </w:r>
-      <w:proofErr w:type="spellEnd"/>
-      <w:r>
-        <w:t xml:space="preserve"> frequency is 100MHz the low order 32 bits should count from 0 to 99,999,999 then cycle back to 0 again. When the low order 32 bits cycle back to 0 again, the upper 32 bits of the register is incremented. The upper 32 bits of the register represent the number of seconds passed since an arbitrary point in the past.</w:t>
+        <w:t>The TIME register corresponds to the wall clock real time. This register can be used to compute the current time based on a known reference point. The register value will typically be a fixed number of seconds offset from the real wall clock time. The lower 32 bits of the register are driven by the tm_clk_i clock time base input which is independent of the cpu clock. The tm_clk_i input is a fixed frequency used for timing that cannot be less than 10MHz. The low order 32 bits represent the fraction of one second. The upper 32 bits represent seconds passed. For example, if the tm_clk_i frequency is 100MHz the low order 32 bits should count from 0 to 99,999,999 then cycle back to 0 again. When the low order 32 bits cycle back to 0 again, the upper 32 bits of the register is incremented. The upper 32 bits of the register represent the number of seconds passed since an arbitrary point in the past.</w:t>
       </w:r>
     </w:p>
     <w:p>
@@ -19812,19 +19747,11 @@
                 <w:rFonts w:cs="Times New Roman"/>
               </w:rPr>
             </w:pPr>
-            <w:proofErr w:type="spellStart"/>
-            <w:r>
-              <w:rPr>
-                <w:rFonts w:cs="Times New Roman"/>
-              </w:rPr>
-              <w:t>tlb</w:t>
-            </w:r>
-            <w:proofErr w:type="spellEnd"/>
-            <w:r>
-              <w:rPr>
-                <w:rFonts w:cs="Times New Roman"/>
-              </w:rPr>
-              <w:t xml:space="preserve"> miss</w:t>
+            <w:r>
+              <w:rPr>
+                <w:rFonts w:cs="Times New Roman"/>
+              </w:rPr>
+              <w:t>tlb miss</w:t>
             </w:r>
           </w:p>
         </w:tc>
@@ -24937,15 +24864,7 @@
         <w:ind w:left="720"/>
       </w:pPr>
       <w:r>
-        <w:t xml:space="preserve">The code page fault and data page fault exceptions are activated by the </w:t>
-      </w:r>
-      <w:proofErr w:type="spellStart"/>
-      <w:r>
-        <w:t>mmu</w:t>
-      </w:r>
-      <w:proofErr w:type="spellEnd"/>
-      <w:r>
-        <w:t xml:space="preserve"> if the page is not present in memory. Access may be allowed but simply unavailable. These faults are not currently implemented.</w:t>
+        <w:t>The code page fault and data page fault exceptions are activated by the mmu if the page is not present in memory. Access may be allowed but simply unavailable. These faults are not currently implemented.</w:t>
       </w:r>
     </w:p>
     <w:p>
@@ -24987,23 +24906,7 @@
         <w:ind w:left="720"/>
       </w:pPr>
       <w:r>
-        <w:t xml:space="preserve">If the value loaded into one of the stack pointer registers (the stack pointer </w:t>
-      </w:r>
-      <w:proofErr w:type="spellStart"/>
-      <w:r>
-        <w:t>sp</w:t>
-      </w:r>
-      <w:proofErr w:type="spellEnd"/>
-      <w:r>
-        <w:t xml:space="preserve"> or frame pointer </w:t>
-      </w:r>
-      <w:proofErr w:type="spellStart"/>
-      <w:r>
-        <w:t>fp</w:t>
-      </w:r>
-      <w:proofErr w:type="spellEnd"/>
-      <w:r>
-        <w:t>) is outside of the bounds defined by the stack bounds registers, then a stack fault exception will be triggered.</w:t>
+        <w:t>If the value loaded into one of the stack pointer registers (the stack pointer sp or frame pointer fp) is outside of the bounds defined by the stack bounds registers, then a stack fault exception will be triggered.</w:t>
       </w:r>
     </w:p>
     <w:p>
@@ -25033,49 +24936,7 @@
         <w:rPr>
           <w:rFonts w:cs="Times New Roman"/>
         </w:rPr>
-        <w:t xml:space="preserve">A timeout signal is typically wired to the </w:t>
-      </w:r>
-      <w:proofErr w:type="spellStart"/>
-      <w:r>
-        <w:rPr>
-          <w:rFonts w:cs="Times New Roman"/>
-        </w:rPr>
-        <w:t>err_i</w:t>
-      </w:r>
-      <w:proofErr w:type="spellEnd"/>
-      <w:r>
-        <w:rPr>
-          <w:rFonts w:cs="Times New Roman"/>
-        </w:rPr>
-        <w:t xml:space="preserve"> input of the core and if the data memory does not respond with an </w:t>
-      </w:r>
-      <w:proofErr w:type="spellStart"/>
-      <w:r>
-        <w:rPr>
-          <w:rFonts w:cs="Times New Roman"/>
-        </w:rPr>
-        <w:t>ack_i</w:t>
-      </w:r>
-      <w:proofErr w:type="spellEnd"/>
-      <w:r>
-        <w:rPr>
-          <w:rFonts w:cs="Times New Roman"/>
-        </w:rPr>
-        <w:t xml:space="preserve"> signal fast enough an error will be triggered. This will happen most often when the core is attempting to access an unimplemented memory area for which no ack signal is generated. When the </w:t>
-      </w:r>
-      <w:proofErr w:type="spellStart"/>
-      <w:r>
-        <w:rPr>
-          <w:rFonts w:cs="Times New Roman"/>
-        </w:rPr>
-        <w:t>err_i</w:t>
-      </w:r>
-      <w:proofErr w:type="spellEnd"/>
-      <w:r>
-        <w:rPr>
-          <w:rFonts w:cs="Times New Roman"/>
-        </w:rPr>
-        <w:t xml:space="preserve"> input is activated during a data fetch, an exception is flagged in a result register for the instruction. The core will process the exception when the instruction commits. If the instruction does not commit (it could be a speculated load instruction) then the exception will not be processed.</w:t>
+        <w:t>A timeout signal is typically wired to the err_i input of the core and if the data memory does not respond with an ack_i signal fast enough an error will be triggered. This will happen most often when the core is attempting to access an unimplemented memory area for which no ack signal is generated. When the err_i input is activated during a data fetch, an exception is flagged in a result register for the instruction. The core will process the exception when the instruction commits. If the instruction does not commit (it could be a speculated load instruction) then the exception will not be processed.</w:t>
       </w:r>
     </w:p>
     <w:p>
@@ -25120,49 +24981,7 @@
         <w:rPr>
           <w:rFonts w:cs="Times New Roman"/>
         </w:rPr>
-        <w:t xml:space="preserve">A timeout signal is typically wired to the </w:t>
-      </w:r>
-      <w:proofErr w:type="spellStart"/>
-      <w:r>
-        <w:rPr>
-          <w:rFonts w:cs="Times New Roman"/>
-        </w:rPr>
-        <w:t>err_i</w:t>
-      </w:r>
-      <w:proofErr w:type="spellEnd"/>
-      <w:r>
-        <w:rPr>
-          <w:rFonts w:cs="Times New Roman"/>
-        </w:rPr>
-        <w:t xml:space="preserve"> input of the core and if the instruction memory does not respond with an </w:t>
-      </w:r>
-      <w:proofErr w:type="spellStart"/>
-      <w:r>
-        <w:rPr>
-          <w:rFonts w:cs="Times New Roman"/>
-        </w:rPr>
-        <w:t>ack_i</w:t>
-      </w:r>
-      <w:proofErr w:type="spellEnd"/>
-      <w:r>
-        <w:rPr>
-          <w:rFonts w:cs="Times New Roman"/>
-        </w:rPr>
-        <w:t xml:space="preserve"> signal fast enough and error will be triggered. This will happen most often when the core is attempting to access an unimplemented memory area for which no ack signal is generated. When the </w:t>
-      </w:r>
-      <w:proofErr w:type="spellStart"/>
-      <w:r>
-        <w:rPr>
-          <w:rFonts w:cs="Times New Roman"/>
-        </w:rPr>
-        <w:t>err_i</w:t>
-      </w:r>
-      <w:proofErr w:type="spellEnd"/>
-      <w:r>
-        <w:rPr>
-          <w:rFonts w:cs="Times New Roman"/>
-        </w:rPr>
-        <w:t xml:space="preserve"> input is activated during an instruction fetch, a breakpoint instruction is loaded into the cache at the address of the error.</w:t>
+        <w:t>A timeout signal is typically wired to the err_i input of the core and if the instruction memory does not respond with an ack_i signal fast enough and error will be triggered. This will happen most often when the core is attempting to access an unimplemented memory area for which no ack signal is generated. When the err_i input is activated during an instruction fetch, a breakpoint instruction is loaded into the cache at the address of the error.</w:t>
       </w:r>
     </w:p>
     <w:p>
@@ -25304,7 +25123,19 @@
         <w:ind w:left="720"/>
       </w:pPr>
       <w:r>
-        <w:t>The simplified system MMU provides minimalistic base and bound and paging capabilities for a small to mid size system. There are two options available for paging, a simple page map ram, and a software managed TLB. The page mapping ram is not suitable for larger systems as the paging tables would be too large. Base bound and paging are applied only to user mode apps. In other operating modes the system sees a flat address space with no restrictions on access. Base address generation is applied to virtual addresses first to generate a linear address which is then mapped using a paged mapping system. Access rights are governed by the base register since all pages in the based on the same address are likely to require the same access. Support for access rights is optional if it is desired to reduce the hardware cost. To simplify hardware there are no bound registers. Bounds are determined by what memory is mapped into the base address area.</w:t>
+        <w:t xml:space="preserve">The simplified system MMU provides minimalistic base and bound and paging capabilities for a small to mid size system. There are two options available for paging, a simple page map ram, and a software managed TLB. The page mapping ram is not suitable for larger systems as the paging tables would be too large. Base bound </w:t>
+      </w:r>
+      <w:r>
+        <w:t>is applied in all operating mode. P</w:t>
+      </w:r>
+      <w:r>
+        <w:t xml:space="preserve">aging </w:t>
+      </w:r>
+      <w:r>
+        <w:t>is</w:t>
+      </w:r>
+      <w:r>
+        <w:t xml:space="preserve"> applied only to user mode apps. In other operating modes the system sees a flat address space with no restrictions on access. Base address generation is applied to virtual addresses first to generate a linear address which is then mapped using a paged mapping system. Access rights are governed by the base register since all pages in the based on the same address are likely to require the same access. Support for access rights is optional if it is desired to reduce the hardware cost. To simplify hardware there are no bound registers. Bounds are determined by what memory is mapped into the base address area.</w:t>
       </w:r>
     </w:p>
     <w:p>
@@ -25330,14 +25161,20 @@
         <w:ind w:left="720"/>
       </w:pPr>
       <w:r>
-        <w:t>The upper address bits of a virtual or effective address are not used for addressing memory and are available to select base register. The MMU includes 16 base registers. The base register in use is selected by the upper nybble of the virtual address. If the program address has all ones in bits 24 to 63 then base addressing is bypassed. This provides a shared program area containing the BIOS and OS code.</w:t>
+        <w:t xml:space="preserve">The upper address bits of a virtual or effective address are not used for addressing memory and are available to select </w:t>
+      </w:r>
+      <w:r>
+        <w:t xml:space="preserve">a </w:t>
+      </w:r>
+      <w:r>
+        <w:t>base register. The MMU includes 16 base registers. The base register in use is selected by the upper nybble of the virtual address. If the program address has all ones in bits 24 to 63 then base addressing is bypassed. This provides a shared program area containing the BIOS and OS code.</w:t>
       </w:r>
     </w:p>
     <w:tbl>
       <w:tblPr>
         <w:tblStyle w:val="TableGrid"/>
         <w:tblW w:w="0" w:type="auto"/>
-        <w:tblInd w:w="720" w:type="dxa"/>
+        <w:tblInd w:w="1327" w:type="dxa"/>
         <w:tblLook w:val="04A0" w:firstRow="1" w:lastRow="0" w:firstColumn="1" w:lastColumn="0" w:noHBand="0" w:noVBand="1"/>
       </w:tblPr>
       <w:tblGrid>
@@ -25384,7 +25221,7 @@
           </w:tcPr>
           <w:p>
             <w:r>
-              <w:t>0 to 7</w:t>
+              <w:t>b0 to b7</w:t>
             </w:r>
           </w:p>
         </w:tc>
@@ -25416,7 +25253,7 @@
           </w:tcPr>
           <w:p>
             <w:r>
-              <w:t>8, 9</w:t>
+              <w:t>b8</w:t>
             </w:r>
           </w:p>
         </w:tc>
@@ -25426,7 +25263,7 @@
           </w:tcPr>
           <w:p>
             <w:r>
-              <w:t>reserved</w:t>
+              <w:t>tls</w:t>
             </w:r>
           </w:p>
         </w:tc>
@@ -25448,7 +25285,7 @@
           </w:tcPr>
           <w:p>
             <w:r>
-              <w:t>10</w:t>
+              <w:t>b9</w:t>
             </w:r>
           </w:p>
         </w:tc>
@@ -25458,7 +25295,7 @@
           </w:tcPr>
           <w:p>
             <w:r>
-              <w:t>Stack</w:t>
+              <w:t>reserved</w:t>
             </w:r>
           </w:p>
         </w:tc>
@@ -25480,7 +25317,7 @@
           </w:tcPr>
           <w:p>
             <w:r>
-              <w:t>11</w:t>
+              <w:t>b10</w:t>
             </w:r>
           </w:p>
         </w:tc>
@@ -25490,7 +25327,7 @@
           </w:tcPr>
           <w:p>
             <w:r>
-              <w:t>I/O</w:t>
+              <w:t>Stack</w:t>
             </w:r>
           </w:p>
         </w:tc>
@@ -25512,7 +25349,7 @@
           </w:tcPr>
           <w:p>
             <w:r>
-              <w:t>12 to 15</w:t>
+              <w:t>b11</w:t>
             </w:r>
           </w:p>
         </w:tc>
@@ -25522,6 +25359,76 @@
           </w:tcPr>
           <w:p>
             <w:r>
+              <w:t>I/O</w:t>
+            </w:r>
+          </w:p>
+        </w:tc>
+        <w:tc>
+          <w:tcPr>
+            <w:tcW w:w="3827" w:type="dxa"/>
+          </w:tcPr>
+          <w:p>
+            <w:r>
+              <w:t>bits 60 to 63 of effective address</w:t>
+            </w:r>
+          </w:p>
+        </w:tc>
+      </w:tr>
+      <w:tr>
+        <w:tc>
+          <w:tcPr>
+            <w:tcW w:w="1402" w:type="dxa"/>
+          </w:tcPr>
+          <w:p>
+            <w:r>
+              <w:t>b12</w:t>
+            </w:r>
+          </w:p>
+        </w:tc>
+        <w:tc>
+          <w:tcPr>
+            <w:tcW w:w="1559" w:type="dxa"/>
+          </w:tcPr>
+          <w:p>
+            <w:r>
+              <w:t>rodata</w:t>
+            </w:r>
+          </w:p>
+        </w:tc>
+        <w:tc>
+          <w:tcPr>
+            <w:tcW w:w="3827" w:type="dxa"/>
+          </w:tcPr>
+          <w:p>
+            <w:r>
+              <w:t>bits 60</w:t>
+            </w:r>
+            <w:r>
+              <w:t xml:space="preserve"> to</w:t>
+            </w:r>
+            <w:r>
+              <w:t xml:space="preserve"> 63 of effective address</w:t>
+            </w:r>
+          </w:p>
+        </w:tc>
+      </w:tr>
+      <w:tr>
+        <w:tc>
+          <w:tcPr>
+            <w:tcW w:w="1402" w:type="dxa"/>
+          </w:tcPr>
+          <w:p>
+            <w:r>
+              <w:t>b13 to b15</w:t>
+            </w:r>
+          </w:p>
+        </w:tc>
+        <w:tc>
+          <w:tcPr>
+            <w:tcW w:w="1559" w:type="dxa"/>
+          </w:tcPr>
+          <w:p>
+            <w:r>
               <w:t>code</w:t>
             </w:r>
           </w:p>
@@ -25532,7 +25439,13 @@
           </w:tcPr>
           <w:p>
             <w:r>
-              <w:t>bits 60, 63 of instruction pointer</w:t>
+              <w:t>bits 60</w:t>
+            </w:r>
+            <w:r>
+              <w:t xml:space="preserve"> to</w:t>
+            </w:r>
+            <w:r>
+              <w:t xml:space="preserve"> 63 of instruction pointer</w:t>
             </w:r>
           </w:p>
         </w:tc>
@@ -25663,6 +25576,7 @@
         <w:ind w:left="720"/>
       </w:pPr>
       <w:r>
+        <w:lastRenderedPageBreak/>
         <w:t>W: 1 = segment writeable</w:t>
       </w:r>
     </w:p>
@@ -25680,7 +25594,6 @@
       </w:pPr>
       <w:bookmarkStart w:id="62" w:name="_Toc74756161"/>
       <w:r>
-        <w:lastRenderedPageBreak/>
         <w:t>Base Register Access</w:t>
       </w:r>
       <w:bookmarkEnd w:id="62"/>
@@ -25693,15 +25606,74 @@
         <w:t xml:space="preserve">Base registers may be read and altered using the </w:t>
       </w:r>
       <w:r>
-        <w:t>MVBASE</w:t>
-      </w:r>
-      <w:r>
-        <w:t xml:space="preserve"> instruction. The MVBASE instruction works in an indirect fashion as described in the text.</w:t>
+        <w:t xml:space="preserve">MFBASE and </w:t>
+      </w:r>
+      <w:r>
+        <w:t>M</w:t>
+      </w:r>
+      <w:r>
+        <w:t>T</w:t>
+      </w:r>
+      <w:r>
+        <w:t>BASE</w:t>
+      </w:r>
+      <w:r>
+        <w:t xml:space="preserve"> instruction</w:t>
+      </w:r>
+      <w:r>
+        <w:t>s</w:t>
+      </w:r>
+      <w:r>
+        <w:t xml:space="preserve">. The </w:t>
+      </w:r>
+      <w:r>
+        <w:t>i</w:t>
+      </w:r>
+      <w:r>
+        <w:t>nstruction</w:t>
+      </w:r>
+      <w:r>
+        <w:t>s</w:t>
+      </w:r>
+      <w:r>
+        <w:t xml:space="preserve"> work in an indirect fashion as described in the text.</w:t>
       </w:r>
     </w:p>
     <w:p>
       <w:pPr>
-        <w:pStyle w:val="Heading2"/>
+        <w:pStyle w:val="Heading3"/>
+      </w:pPr>
+      <w:r>
+        <w:t>Reset Values</w:t>
+      </w:r>
+    </w:p>
+    <w:p>
+      <w:pPr>
+        <w:ind w:left="720"/>
+      </w:pPr>
+      <w:r>
+        <w:t>At reset, the base registers are setup to make memory appear linear for a 32-bit memory system. Cr0 bits 40 to 43 are also set to 3, selecting a 32-bit memory addressing space.</w:t>
+      </w:r>
+    </w:p>
+    <w:p>
+      <w:pPr>
+        <w:pStyle w:val="Heading3"/>
+      </w:pPr>
+      <w:r>
+        <w:t>Use</w:t>
+      </w:r>
+    </w:p>
+    <w:p>
+      <w:pPr>
+        <w:ind w:left="720"/>
+      </w:pPr>
+      <w:r>
+        <w:t>Base registers are always in use for all modes of operation.</w:t>
+      </w:r>
+    </w:p>
+    <w:p>
+      <w:pPr>
+        <w:pStyle w:val="Heading3"/>
       </w:pPr>
       <w:bookmarkStart w:id="63" w:name="_Toc74756162"/>
       <w:r>
@@ -25714,7 +25686,13 @@
         <w:ind w:left="720"/>
       </w:pPr>
       <w:r>
-        <w:t>The base address value contained in the upper 60 bits of a base register is shifted left 14 bits before being added to the virtual address. This gives potentially a 74-bit address space.</w:t>
+        <w:t xml:space="preserve">The base address value contained in the upper 60 bits of a base register is shifted left 4 bits before being added to the virtual address. This gives potentially a </w:t>
+      </w:r>
+      <w:r>
+        <w:t>6</w:t>
+      </w:r>
+      <w:r>
+        <w:t>4-bit address space.</w:t>
       </w:r>
     </w:p>
     <w:p>
@@ -25746,15 +25724,7 @@
         <w:ind w:left="720"/>
       </w:pPr>
       <w:r>
-        <w:t>The page directly maps virtual address pages to physical ones. The page map is a dedicated memory internal to the processing core accessible with the custom ‘</w:t>
-      </w:r>
-      <w:proofErr w:type="spellStart"/>
-      <w:r>
-        <w:t>mvmap</w:t>
-      </w:r>
-      <w:proofErr w:type="spellEnd"/>
-      <w:r>
-        <w:t xml:space="preserve">’ instruction. It is similar in operation to a TLB but is much simpler. TLB’s cache address translations and create TLB miss exceptions. Page walks of mapping tables are required to update the TLB on a miss. There are no exceptions associated with the page mapping table. </w:t>
+        <w:t xml:space="preserve">The page directly maps virtual address pages to physical ones. The page map is a dedicated memory internal to the processing core accessible with the custom ‘mvmap’ instruction. It is similar in operation to a TLB but is much simpler. TLB’s cache address translations and create TLB miss exceptions. Page walks of mapping tables are required to update the TLB on a miss. There are no exceptions associated with the page mapping table. </w:t>
       </w:r>
     </w:p>
     <w:p>
@@ -25770,15 +25740,7 @@
         <w:ind w:left="720"/>
       </w:pPr>
       <w:r>
-        <w:t>The page mapping table is indexed by the ASID and the virtual page number to determine the physical page. The ‘</w:t>
-      </w:r>
-      <w:proofErr w:type="spellStart"/>
-      <w:r>
-        <w:t>mvmap</w:t>
-      </w:r>
-      <w:proofErr w:type="spellEnd"/>
-      <w:r>
-        <w:t>’ instruction uses Rs1 to contain a mapping table index. Bits 16 to 20 of Rs1 are the ASID, bits 0 to 15 of Rs1 are used for the virtual page number. It is expected that the virtual page number is a small number, in this case 12 bits. Rs2 contains the new value of the physical page. The current value of the physical page is placed in Rd when the instruction executes.</w:t>
+        <w:t>The page mapping table is indexed by the ASID and the virtual page number to determine the physical page. The ‘mvmap’ instruction uses Rs1 to contain a mapping table index. Bits 16 to 20 of Rs1 are the ASID, bits 0 to 15 of Rs1 are used for the virtual page number. It is expected that the virtual page number is a small number, in this case 12 bits. Rs2 contains the new value of the physical page. The current value of the physical page is placed in Rd when the instruction executes.</w:t>
       </w:r>
     </w:p>
     <w:p>
@@ -26195,6 +26157,7 @@
               <w:jc w:val="center"/>
             </w:pPr>
             <w:r>
+              <w:lastRenderedPageBreak/>
               <w:t>0</w:t>
             </w:r>
           </w:p>
@@ -27727,7 +27690,11 @@
         <w:ind w:left="720"/>
       </w:pPr>
       <w:r>
-        <w:t>The page map is limited in the translations it can perform because of its size. The solution to allowing more memory to be mapped is to use main memory to store the translations tables, then cache address translations in a translation look-aside buffer or TLB. This is sometimes also called an address translation cache ATC. The TLB offers a means of address virtualization and memory protection. A TLB works by caching address mappings between a real physical address and a virtual address used by software. The TLB deals with memory organized as pages. Typically, software manages a paging table whose entries are loaded into the TLB as translations are required.</w:t>
+        <w:t xml:space="preserve">The page map is limited in the translations it can perform because of its size. The solution to allowing more memory to be mapped is to use main memory to store the translations tables, then cache address translations in a translation look-aside buffer or TLB. This is sometimes also called an address translation cache ATC. The TLB offers a means of address virtualization and memory protection. A TLB works by caching address mappings between a real physical address and a virtual address used by software. The TLB deals with memory organized as pages. Typically, </w:t>
+      </w:r>
+      <w:r>
+        <w:lastRenderedPageBreak/>
+        <w:t>software manages a paging table whose entries are loaded into the TLB as translations are required.</w:t>
       </w:r>
     </w:p>
     <w:p>
@@ -27762,7 +27729,6 @@
       </w:pPr>
       <w:bookmarkStart w:id="71" w:name="_Toc74756170"/>
       <w:r>
-        <w:lastRenderedPageBreak/>
         <w:t>What is Translated</w:t>
       </w:r>
       <w:bookmarkEnd w:id="71"/>
@@ -27964,6 +27930,7 @@
       </w:pPr>
       <w:bookmarkStart w:id="78" w:name="_Toc74756177"/>
       <w:r>
+        <w:lastRenderedPageBreak/>
         <w:t>Organization</w:t>
       </w:r>
       <w:bookmarkEnd w:id="78"/>
@@ -28072,7 +28039,6 @@
               <w:jc w:val="center"/>
             </w:pPr>
             <w:r>
-              <w:lastRenderedPageBreak/>
               <w:t>2</w:t>
             </w:r>
           </w:p>
@@ -29008,14 +28974,12 @@
                 <w:rFonts w:cs="Times New Roman"/>
               </w:rPr>
             </w:pPr>
-            <w:proofErr w:type="spellStart"/>
             <w:r>
               <w:rPr>
                 <w:rFonts w:cs="Times New Roman"/>
               </w:rPr>
               <w:t>Bitno</w:t>
             </w:r>
-            <w:proofErr w:type="spellEnd"/>
           </w:p>
         </w:tc>
         <w:tc>
@@ -29430,6 +29394,7 @@
                     <w:rPr>
                       <w:rFonts w:cs="Times New Roman"/>
                     </w:rPr>
+                    <w:lastRenderedPageBreak/>
                     <w:t>1</w:t>
                   </w:r>
                 </w:p>
@@ -29596,6 +29561,7 @@
               <w:rPr>
                 <w:rFonts w:cs="Times New Roman"/>
               </w:rPr>
+              <w:lastRenderedPageBreak/>
               <w:t>7</w:t>
             </w:r>
           </w:p>
@@ -29691,35 +29657,7 @@
               <w:rPr>
                 <w:rFonts w:cs="Times New Roman"/>
               </w:rPr>
-              <w:t xml:space="preserve">device type (rom, dram, </w:t>
-            </w:r>
-            <w:proofErr w:type="spellStart"/>
-            <w:r>
-              <w:rPr>
-                <w:rFonts w:cs="Times New Roman"/>
-              </w:rPr>
-              <w:t>eeprom</w:t>
-            </w:r>
-            <w:proofErr w:type="spellEnd"/>
-            <w:r>
-              <w:rPr>
-                <w:rFonts w:cs="Times New Roman"/>
-              </w:rPr>
-              <w:t xml:space="preserve">, I/O, </w:t>
-            </w:r>
-            <w:proofErr w:type="spellStart"/>
-            <w:r>
-              <w:rPr>
-                <w:rFonts w:cs="Times New Roman"/>
-              </w:rPr>
-              <w:t>etc</w:t>
-            </w:r>
-            <w:proofErr w:type="spellEnd"/>
-            <w:r>
-              <w:rPr>
-                <w:rFonts w:cs="Times New Roman"/>
-              </w:rPr>
-              <w:t>)</w:t>
+              <w:t>device type (rom, dram, eeprom, I/O, etc)</w:t>
             </w:r>
           </w:p>
         </w:tc>
@@ -29739,7 +29677,6 @@
       </w:pPr>
       <w:bookmarkStart w:id="83" w:name="_Toc74756182"/>
       <w:r>
-        <w:lastRenderedPageBreak/>
         <w:t xml:space="preserve">Key </w:t>
       </w:r>
       <w:r>
@@ -30203,6 +30140,7 @@
       </w:pPr>
       <w:bookmarkStart w:id="89" w:name="_Toc74756188"/>
       <w:r>
+        <w:lastRenderedPageBreak/>
         <w:t>Operation</w:t>
       </w:r>
       <w:bookmarkEnd w:id="89"/>
@@ -30238,7 +30176,6 @@
         <w:ind w:left="720"/>
       </w:pPr>
       <w:r>
-        <w:lastRenderedPageBreak/>
         <w:t>The garbage collection system can very quickly determine where pointer stores have occurred and skip over memory that has not been modified.</w:t>
       </w:r>
     </w:p>
@@ -30304,14 +30241,12 @@
       <w:pPr>
         <w:spacing w:after="0"/>
       </w:pPr>
-      <w:proofErr w:type="spellStart"/>
       <w:r>
         <w:t>GC</w:t>
       </w:r>
       <w:r>
         <w:t>WriteBarrier</w:t>
       </w:r>
-      <w:proofErr w:type="spellEnd"/>
       <w:r>
         <w:t>:</w:t>
       </w:r>
@@ -32346,6 +32281,18 @@
       </w:tcPr>
     </w:tblStylePr>
   </w:style>
+  <w:style w:type="character" w:styleId="FollowedHyperlink">
+    <w:name w:val="FollowedHyperlink"/>
+    <w:basedOn w:val="DefaultParagraphFont"/>
+    <w:uiPriority w:val="99"/>
+    <w:semiHidden/>
+    <w:unhideWhenUsed/>
+    <w:rsid w:val="002B5599"/>
+    <w:rPr>
+      <w:color w:val="954F72" w:themeColor="followedHyperlink"/>
+      <w:u w:val="single"/>
+    </w:rPr>
+  </w:style>
 </w:styles>
 </file>
 

</xml_diff>